<commit_message>
hyperlink font color change in resume
</commit_message>
<xml_diff>
--- a/assets/pdfs/Resume_Nikhil Prashar.docx
+++ b/assets/pdfs/Resume_Nikhil Prashar.docx
@@ -51,7 +51,7 @@
           <w:rPr>
             <w:rStyle w:val="Hyperlink"/>
             <w:rFonts w:ascii="Times New Roman" w:eastAsia="Times New Roman" w:hAnsi="Times New Roman" w:cs="Times New Roman"/>
-            <w:color w:val="auto"/>
+            <w:color w:val="0070C0"/>
             <w:sz w:val="20"/>
             <w:szCs w:val="20"/>
           </w:rPr>
@@ -70,6 +70,7 @@
         <w:r>
           <w:rPr>
             <w:rFonts w:ascii="Times New Roman" w:eastAsia="Times New Roman" w:hAnsi="Times New Roman" w:cs="Times New Roman"/>
+            <w:color w:val="0070C0"/>
             <w:sz w:val="20"/>
             <w:szCs w:val="20"/>
             <w:u w:val="single"/>
@@ -80,17 +81,26 @@
       <w:r>
         <w:rPr>
           <w:rFonts w:ascii="Times New Roman" w:eastAsia="Times New Roman" w:hAnsi="Times New Roman" w:cs="Times New Roman"/>
-          <w:sz w:val="20"/>
-          <w:szCs w:val="20"/>
-        </w:rPr>
-        <w:t xml:space="preserve"> | </w:t>
+          <w:color w:val="0070C0"/>
+          <w:sz w:val="20"/>
+          <w:szCs w:val="20"/>
+        </w:rPr>
+        <w:t xml:space="preserve"> </w:t>
+      </w:r>
+      <w:r>
+        <w:rPr>
+          <w:rFonts w:ascii="Times New Roman" w:eastAsia="Times New Roman" w:hAnsi="Times New Roman" w:cs="Times New Roman"/>
+          <w:sz w:val="20"/>
+          <w:szCs w:val="20"/>
+        </w:rPr>
+        <w:t xml:space="preserve">| </w:t>
       </w:r>
       <w:hyperlink r:id="rId7" w:history="1">
         <w:r>
           <w:rPr>
             <w:rStyle w:val="Hyperlink"/>
             <w:rFonts w:ascii="Times New Roman" w:eastAsia="Times New Roman" w:hAnsi="Times New Roman" w:cs="Times New Roman"/>
-            <w:color w:val="auto"/>
+            <w:color w:val="0070C0"/>
             <w:sz w:val="20"/>
             <w:szCs w:val="20"/>
           </w:rPr>
@@ -109,6 +119,7 @@
         <w:r>
           <w:rPr>
             <w:rFonts w:ascii="Times New Roman" w:eastAsia="Times New Roman" w:hAnsi="Times New Roman" w:cs="Times New Roman"/>
+            <w:color w:val="0070C0"/>
             <w:sz w:val="20"/>
             <w:szCs w:val="20"/>
             <w:u w:val="single"/>
@@ -116,6 +127,7 @@
           <w:t>https://www.linkedin.com/in/nikhil-prashar</w:t>
         </w:r>
       </w:hyperlink>
+      <w:bookmarkStart w:id="0" w:name="_GoBack"/>
       <w:r>
         <w:rPr>
           <w:sz w:val="20"/>
@@ -125,6 +137,7 @@
           <v:rect id="_x0000_i1025" style="width:0;height:1.5pt" o:hralign="center" o:hrstd="t" o:hr="t" fillcolor="#a0a0a0" stroked="f"/>
         </w:pict>
       </w:r>
+      <w:bookmarkEnd w:id="0"/>
     </w:p>
     <w:p>
       <w:pPr>
@@ -807,8 +820,8 @@
           <w:szCs w:val="20"/>
         </w:rPr>
       </w:pPr>
-      <w:bookmarkStart w:id="0" w:name="_gjdgxs" w:colFirst="0" w:colLast="0"/>
-      <w:bookmarkEnd w:id="0"/>
+      <w:bookmarkStart w:id="1" w:name="_gjdgxs" w:colFirst="0" w:colLast="0"/>
+      <w:bookmarkEnd w:id="1"/>
       <w:r>
         <w:rPr>
           <w:rFonts w:ascii="Times New Roman" w:eastAsia="Times New Roman" w:hAnsi="Times New Roman" w:cs="Times New Roman"/>
@@ -1073,8 +1086,6 @@
         </w:rPr>
         <w:t>Boston, MA</w:t>
       </w:r>
-      <w:bookmarkStart w:id="1" w:name="_GoBack"/>
-      <w:bookmarkEnd w:id="1"/>
     </w:p>
     <w:p>
       <w:pPr>

</xml_diff>